<commit_message>
refact: mundando namespace de atendimento para pedido
</commit_message>
<xml_diff>
--- a/docs/template-tech-challenge-fase-1.docx
+++ b/docs/template-tech-challenge-fase-1.docx
@@ -38,7 +38,6 @@
           <w:rFonts w:ascii="Arial" w:eastAsia="Arial" w:hAnsi="Arial" w:cs="Arial"/>
           <w:sz w:val="28"/>
           <w:szCs w:val="28"/>
-          <w:lang w:val="en-US"/>
         </w:rPr>
       </w:pPr>
       <w:r>
@@ -46,7 +45,6 @@
           <w:rFonts w:ascii="Arial" w:eastAsia="Arial" w:hAnsi="Arial" w:cs="Arial"/>
           <w:sz w:val="28"/>
           <w:szCs w:val="28"/>
-          <w:lang w:val="en-US"/>
         </w:rPr>
         <w:t xml:space="preserve">Grupo </w:t>
       </w:r>
@@ -55,16 +53,14 @@
           <w:rFonts w:ascii="Arial" w:eastAsia="Arial" w:hAnsi="Arial" w:cs="Arial"/>
           <w:sz w:val="28"/>
           <w:szCs w:val="28"/>
-          <w:lang w:val="en-US"/>
-        </w:rPr>
-        <w:t>X</w:t>
+        </w:rPr>
+        <w:t>54</w:t>
       </w:r>
       <w:r>
         <w:rPr>
           <w:rFonts w:ascii="Arial" w:eastAsia="Arial" w:hAnsi="Arial" w:cs="Arial"/>
           <w:sz w:val="28"/>
           <w:szCs w:val="28"/>
-          <w:lang w:val="en-US"/>
         </w:rPr>
         <w:t>:</w:t>
       </w:r>
@@ -79,7 +75,25 @@
         <w:rPr>
           <w:rFonts w:ascii="Arial" w:eastAsia="Arial" w:hAnsi="Arial" w:cs="Arial"/>
         </w:rPr>
-        <w:t>RM XXXX: José XXXXX XXXX</w:t>
+        <w:t xml:space="preserve">RM </w:t>
+      </w:r>
+      <w:r>
+        <w:rPr>
+          <w:rFonts w:ascii="Arial" w:eastAsia="Arial" w:hAnsi="Arial" w:cs="Arial"/>
+        </w:rPr>
+        <w:t>351068</w:t>
+      </w:r>
+      <w:r>
+        <w:rPr>
+          <w:rFonts w:ascii="Arial" w:eastAsia="Arial" w:hAnsi="Arial" w:cs="Arial"/>
+        </w:rPr>
+        <w:t xml:space="preserve">: </w:t>
+      </w:r>
+      <w:r>
+        <w:rPr>
+          <w:rFonts w:ascii="Arial" w:eastAsia="Arial" w:hAnsi="Arial" w:cs="Arial"/>
+        </w:rPr>
+        <w:t>Jonas Eduardo Araldi</w:t>
       </w:r>
     </w:p>
     <w:p>
@@ -93,58 +107,6 @@
           <w:rFonts w:ascii="Arial" w:eastAsia="Arial" w:hAnsi="Arial" w:cs="Arial"/>
         </w:rPr>
         <w:t xml:space="preserve">Repositório: </w:t>
-      </w:r>
-      <w:r>
-        <w:rPr>
-          <w:rFonts w:ascii="Arial" w:eastAsia="Arial" w:hAnsi="Arial" w:cs="Arial"/>
-          <w:color w:val="0563C1"/>
-          <w:u w:val="single"/>
-        </w:rPr>
-        <w:t>https://github.com/xxx</w:t>
-      </w:r>
-      <w:r>
-        <w:rPr>
-          <w:rFonts w:ascii="Arial" w:eastAsia="Arial" w:hAnsi="Arial" w:cs="Arial"/>
-          <w:color w:val="0563C1"/>
-          <w:u w:val="single"/>
-        </w:rPr>
-        <w:t xml:space="preserve"> </w:t>
-      </w:r>
-      <w:r>
-        <w:rPr>
-          <w:rFonts w:ascii="Arial" w:eastAsia="Arial" w:hAnsi="Arial" w:cs="Arial"/>
-          <w:color w:val="000000" w:themeColor="text1"/>
-          <w:u w:val="single"/>
-        </w:rPr>
-        <w:t>(lembrar de deixar público)</w:t>
-      </w:r>
-      <w:r>
-        <w:rPr>
-          <w:rFonts w:ascii="Arial" w:eastAsia="Arial" w:hAnsi="Arial" w:cs="Arial"/>
-          <w:color w:val="000000" w:themeColor="text1"/>
-        </w:rPr>
-        <w:t xml:space="preserve"> </w:t>
-      </w:r>
-    </w:p>
-    <w:p>
-      <w:pPr>
-        <w:rPr>
-          <w:rFonts w:ascii="Arial" w:eastAsia="Arial" w:hAnsi="Arial" w:cs="Arial"/>
-          <w:color w:val="0563C1"/>
-          <w:u w:val="single"/>
-        </w:rPr>
-      </w:pPr>
-      <w:r>
-        <w:rPr>
-          <w:rFonts w:ascii="Arial" w:eastAsia="Arial" w:hAnsi="Arial" w:cs="Arial"/>
-        </w:rPr>
-        <w:t>Miro:</w:t>
-      </w:r>
-      <w:r>
-        <w:rPr>
-          <w:rFonts w:ascii="Arial" w:eastAsia="Arial" w:hAnsi="Arial" w:cs="Arial"/>
-        </w:rPr>
-        <w:t xml:space="preserve"> </w:t>
       </w:r>
       <w:hyperlink r:id="rId5" w:history="1">
         <w:r>
@@ -152,66 +114,16 @@
             <w:rStyle w:val="Hyperlink"/>
             <w:rFonts w:ascii="Arial" w:eastAsia="Arial" w:hAnsi="Arial" w:cs="Arial"/>
           </w:rPr>
-          <w:t>https://miro.com/app/board/uXjVMijt7dc=/</w:t>
+          <w:t>https://github.com/jonasaraldi/FastFood</w:t>
         </w:r>
       </w:hyperlink>
       <w:r>
         <w:rPr>
           <w:rFonts w:ascii="Arial" w:eastAsia="Arial" w:hAnsi="Arial" w:cs="Arial"/>
-        </w:rPr>
-        <w:t xml:space="preserve"> </w:t>
-      </w:r>
-      <w:r>
-        <w:rPr>
-          <w:rFonts w:ascii="Arial" w:eastAsia="Arial" w:hAnsi="Arial" w:cs="Arial"/>
-        </w:rPr>
-        <w:t xml:space="preserve"> </w:t>
-      </w:r>
-    </w:p>
-    <w:p>
-      <w:r>
-        <w:rPr>
-          <w:rFonts w:ascii="Arial" w:eastAsia="Arial" w:hAnsi="Arial" w:cs="Arial"/>
-        </w:rPr>
-        <w:t xml:space="preserve">Swagger: </w:t>
-      </w:r>
-      <w:hyperlink r:id="rId6" w:history="1">
-        <w:r>
-          <w:rPr>
-            <w:rStyle w:val="Hyperlink"/>
-          </w:rPr>
-          <w:t>https://www.xxxx.com</w:t>
-        </w:r>
-      </w:hyperlink>
-      <w:r>
-        <w:t xml:space="preserve"> (</w:t>
-      </w:r>
-      <w:r>
-        <w:t>ou mandar o PDF)</w:t>
-      </w:r>
-    </w:p>
-    <w:p>
-      <w:proofErr w:type="spellStart"/>
-      <w:r>
-        <w:t>Postman</w:t>
-      </w:r>
-      <w:proofErr w:type="spellEnd"/>
-      <w:r>
-        <w:t xml:space="preserve">: </w:t>
-      </w:r>
-      <w:hyperlink r:id="rId7" w:history="1">
-        <w:r>
-          <w:rPr>
-            <w:rStyle w:val="Hyperlink"/>
-          </w:rPr>
-          <w:t>https://www.xxxx.com</w:t>
-        </w:r>
-      </w:hyperlink>
-      <w:r>
-        <w:t xml:space="preserve"> (</w:t>
-      </w:r>
-      <w:r>
-        <w:t>ou mandar o JSON)</w:t>
+          <w:color w:val="0563C1"/>
+          <w:u w:val="single"/>
+        </w:rPr>
+        <w:br/>
       </w:r>
     </w:p>
     <w:p>
@@ -220,7 +132,121 @@
           <w:rFonts w:ascii="Arial" w:eastAsia="Arial" w:hAnsi="Arial" w:cs="Arial"/>
         </w:rPr>
       </w:pPr>
+      <w:r>
+        <w:rPr>
+          <w:rFonts w:ascii="Arial" w:eastAsia="Arial" w:hAnsi="Arial" w:cs="Arial"/>
+        </w:rPr>
+        <w:t>As instruções referente</w:t>
+      </w:r>
+      <w:r>
+        <w:rPr>
+          <w:rFonts w:ascii="Arial" w:eastAsia="Arial" w:hAnsi="Arial" w:cs="Arial"/>
+        </w:rPr>
+        <w:t>s</w:t>
+      </w:r>
+      <w:r>
+        <w:rPr>
+          <w:rFonts w:ascii="Arial" w:eastAsia="Arial" w:hAnsi="Arial" w:cs="Arial"/>
+        </w:rPr>
+        <w:t xml:space="preserve"> a documentação e ao Swagger estão descritas no README do repositório.</w:t>
+      </w:r>
     </w:p>
+    <w:p>
+      <w:pPr>
+        <w:rPr>
+          <w:rFonts w:ascii="Arial" w:eastAsia="Arial" w:hAnsi="Arial" w:cs="Arial"/>
+        </w:rPr>
+      </w:pPr>
+      <w:r>
+        <w:rPr>
+          <w:rFonts w:ascii="Arial" w:eastAsia="Arial" w:hAnsi="Arial" w:cs="Arial"/>
+        </w:rPr>
+        <w:t xml:space="preserve">Com relação a execução dos </w:t>
+      </w:r>
+      <w:proofErr w:type="spellStart"/>
+      <w:r>
+        <w:rPr>
+          <w:rFonts w:ascii="Arial" w:eastAsia="Arial" w:hAnsi="Arial" w:cs="Arial"/>
+        </w:rPr>
+        <w:t>endpoints</w:t>
+      </w:r>
+      <w:proofErr w:type="spellEnd"/>
+      <w:r>
+        <w:rPr>
+          <w:rFonts w:ascii="Arial" w:eastAsia="Arial" w:hAnsi="Arial" w:cs="Arial"/>
+        </w:rPr>
+        <w:t xml:space="preserve"> da aplicação, o próprio Swagger já mostra o que cada </w:t>
+      </w:r>
+      <w:proofErr w:type="spellStart"/>
+      <w:r>
+        <w:rPr>
+          <w:rFonts w:ascii="Arial" w:eastAsia="Arial" w:hAnsi="Arial" w:cs="Arial"/>
+        </w:rPr>
+        <w:t>endpoint</w:t>
+      </w:r>
+      <w:proofErr w:type="spellEnd"/>
+      <w:r>
+        <w:rPr>
+          <w:rFonts w:ascii="Arial" w:eastAsia="Arial" w:hAnsi="Arial" w:cs="Arial"/>
+        </w:rPr>
+        <w:t xml:space="preserve"> faz através do sumário e descrição.</w:t>
+      </w:r>
+    </w:p>
+    <w:p>
+      <w:pPr>
+        <w:rPr>
+          <w:rFonts w:ascii="Arial" w:eastAsia="Arial" w:hAnsi="Arial" w:cs="Arial"/>
+        </w:rPr>
+      </w:pPr>
+      <w:r>
+        <w:rPr>
+          <w:rFonts w:ascii="Arial" w:eastAsia="Arial" w:hAnsi="Arial" w:cs="Arial"/>
+        </w:rPr>
+        <w:t xml:space="preserve">Em relação a implementação, seguindo a ideia de um monolito modular para facilitar a migração para </w:t>
+      </w:r>
+      <w:proofErr w:type="spellStart"/>
+      <w:r>
+        <w:rPr>
+          <w:rFonts w:ascii="Arial" w:eastAsia="Arial" w:hAnsi="Arial" w:cs="Arial"/>
+        </w:rPr>
+        <w:t>microsserviços</w:t>
+      </w:r>
+      <w:proofErr w:type="spellEnd"/>
+      <w:r>
+        <w:rPr>
+          <w:rFonts w:ascii="Arial" w:eastAsia="Arial" w:hAnsi="Arial" w:cs="Arial"/>
+        </w:rPr>
+        <w:t xml:space="preserve"> posteriormente, separei os contextos em diferentes módulos.</w:t>
+      </w:r>
+    </w:p>
+    <w:p>
+      <w:pPr>
+        <w:rPr>
+          <w:rFonts w:ascii="Arial" w:eastAsia="Arial" w:hAnsi="Arial" w:cs="Arial"/>
+        </w:rPr>
+      </w:pPr>
+      <w:r>
+        <w:rPr>
+          <w:rFonts w:ascii="Arial" w:eastAsia="Arial" w:hAnsi="Arial" w:cs="Arial"/>
+        </w:rPr>
+        <w:t xml:space="preserve">Em </w:t>
+      </w:r>
+      <w:proofErr w:type="spellStart"/>
+      <w:r>
+        <w:rPr>
+          <w:rFonts w:ascii="Arial" w:eastAsia="Arial" w:hAnsi="Arial" w:cs="Arial"/>
+        </w:rPr>
+        <w:t>src</w:t>
+      </w:r>
+      <w:proofErr w:type="spellEnd"/>
+      <w:r>
+        <w:rPr>
+          <w:rFonts w:ascii="Arial" w:eastAsia="Arial" w:hAnsi="Arial" w:cs="Arial"/>
+        </w:rPr>
+        <w:t>/Modules</w:t>
+      </w:r>
+    </w:p>
+    <w:p/>
     <w:p>
       <w:pPr>
         <w:rPr>
@@ -425,7 +451,7 @@
                           <pic:cNvPicPr/>
                         </pic:nvPicPr>
                         <pic:blipFill>
-                          <a:blip r:embed="rId8">
+                          <a:blip r:embed="rId6">
                             <a:extLst>
                               <a:ext uri="{28A0092B-C50C-407E-A947-70E740481C1C}">
                                 <a14:useLocalDpi xmlns:a14="http://schemas.microsoft.com/office/drawing/2010/main" val="0"/>

</xml_diff>